<commit_message>
Changement titre + ebauche Carnet
</commit_message>
<xml_diff>
--- a/notes/agenda semaine.docx
+++ b/notes/agenda semaine.docx
@@ -3,276 +3,218 @@
 <w:document xmlns:wpc="http://schemas.microsoft.com/office/word/2010/wordprocessingCanvas" xmlns:mo="http://schemas.microsoft.com/office/mac/office/2008/main" xmlns:mc="http://schemas.openxmlformats.org/markup-compatibility/2006" xmlns:mv="urn:schemas-microsoft-com:mac:vml" xmlns:o="urn:schemas-microsoft-com:office:office" xmlns:r="http://schemas.openxmlformats.org/officeDocument/2006/relationships" xmlns:m="http://schemas.openxmlformats.org/officeDocument/2006/math" xmlns:v="urn:schemas-microsoft-com:vml" xmlns:wp14="http://schemas.microsoft.com/office/word/2010/wordprocessingDrawing" xmlns:wp="http://schemas.openxmlformats.org/drawingml/2006/wordprocessingDrawing" xmlns:w10="urn:schemas-microsoft-com:office:word" xmlns:w="http://schemas.openxmlformats.org/wordprocessingml/2006/main" xmlns:w14="http://schemas.microsoft.com/office/word/2010/wordml" xmlns:wpg="http://schemas.microsoft.com/office/word/2010/wordprocessingGroup" xmlns:wpi="http://schemas.microsoft.com/office/word/2010/wordprocessingInk" xmlns:wne="http://schemas.microsoft.com/office/word/2006/wordml" xmlns:wps="http://schemas.microsoft.com/office/word/2010/wordprocessingShape" mc:Ignorable="w14 wp14">
   <w:body>
     <w:p>
+      <w:pPr>
+        <w:pStyle w:val="Titre1"/>
+        <w:jc w:val="center"/>
+      </w:pPr>
       <w:r>
         <w:t>Semaine du ___________ au _______________</w:t>
       </w:r>
     </w:p>
+    <w:p/>
+    <w:p/>
     <w:p>
       <w:pPr>
         <w:pStyle w:val="Titre2"/>
       </w:pPr>
       <w:r>
-        <w:t xml:space="preserve">Lundi </w:t>
-      </w:r>
-    </w:p>
-    <w:p>
-      <w:r>
-        <w:t>_______________________________________________________</w:t>
-      </w:r>
-    </w:p>
-    <w:p>
-      <w:r>
-        <w:t>_______________________________________________________</w:t>
-      </w:r>
-    </w:p>
-    <w:p>
-      <w:r>
-        <w:t>_______________________________________________________</w:t>
-      </w:r>
-    </w:p>
-    <w:p>
-      <w:r>
-        <w:t>_______________________________________________________</w:t>
+        <w:t>5 objectifs de la semaine</w:t>
+      </w:r>
+    </w:p>
+    <w:p/>
+    <w:p>
+      <w:r>
+        <w:t>_______________________</w:t>
+      </w:r>
+      <w:r>
+        <w:t>________________________________________________________________</w:t>
+      </w:r>
+    </w:p>
+    <w:p>
+      <w:r>
+        <w:t>_______________________________________________________________________________________</w:t>
+      </w:r>
+    </w:p>
+    <w:p>
+      <w:r>
+        <w:t>_______________________________________________________________________________________</w:t>
+      </w:r>
+    </w:p>
+    <w:p>
+      <w:r>
+        <w:t>_______________________________________________________________________________________</w:t>
+      </w:r>
+    </w:p>
+    <w:p>
+      <w:r>
+        <w:t>_______________________________________________________________________________________</w:t>
       </w:r>
     </w:p>
     <w:p>
       <w:pPr>
         <w:pStyle w:val="Titre2"/>
       </w:pPr>
-      <w:r>
-        <w:t>Mardi</w:t>
-      </w:r>
-    </w:p>
-    <w:p>
-      <w:r>
-        <w:t>_______________________________________________________</w:t>
-      </w:r>
-    </w:p>
-    <w:p>
-      <w:r>
-        <w:t>_______________________________________________________</w:t>
-      </w:r>
-    </w:p>
-    <w:p>
-      <w:r>
-        <w:t>_______________________________________________________</w:t>
-      </w:r>
-    </w:p>
-    <w:p>
-      <w:r>
-        <w:t>_______________________________________________________</w:t>
-      </w:r>
     </w:p>
     <w:p>
       <w:pPr>
         <w:pStyle w:val="Titre2"/>
       </w:pPr>
       <w:r>
-        <w:t>Mercredi</w:t>
-      </w:r>
-    </w:p>
-    <w:p>
-      <w:r>
-        <w:t>_______________________________________________________</w:t>
-      </w:r>
-    </w:p>
-    <w:p>
-      <w:r>
-        <w:t>_______________________________________________________</w:t>
-      </w:r>
-    </w:p>
-    <w:p>
-      <w:r>
-        <w:t>_______________________________________________________</w:t>
-      </w:r>
-    </w:p>
-    <w:p>
-      <w:r>
-        <w:t>_______________________________________________________</w:t>
+        <w:t>5 idées de la semaine</w:t>
+      </w:r>
+    </w:p>
+    <w:p/>
+    <w:p>
+      <w:r>
+        <w:t>_______________________________________________________________________________________</w:t>
+      </w:r>
+    </w:p>
+    <w:p>
+      <w:r>
+        <w:t>_______________________________________________________________________________________</w:t>
+      </w:r>
+    </w:p>
+    <w:p>
+      <w:r>
+        <w:t>_______________________________________________________________________________________</w:t>
+      </w:r>
+    </w:p>
+    <w:p>
+      <w:r>
+        <w:t>_______________________________________________________________________________________</w:t>
+      </w:r>
+    </w:p>
+    <w:p>
+      <w:r>
+        <w:t>_______________________________________________________________________________________</w:t>
       </w:r>
     </w:p>
     <w:p>
       <w:pPr>
         <w:pStyle w:val="Titre2"/>
       </w:pPr>
-      <w:r>
-        <w:t>Jeudi</w:t>
-      </w:r>
-    </w:p>
-    <w:p>
-      <w:r>
-        <w:t>_______________________________________________________</w:t>
-      </w:r>
-    </w:p>
-    <w:p>
-      <w:r>
-        <w:t>_______________________________________________________</w:t>
-      </w:r>
-    </w:p>
-    <w:p>
-      <w:r>
-        <w:t>_______________________________________________________</w:t>
-      </w:r>
-    </w:p>
-    <w:p>
-      <w:r>
-        <w:t>_______________________________________________________</w:t>
-      </w:r>
     </w:p>
     <w:p>
       <w:pPr>
         <w:pStyle w:val="Titre2"/>
       </w:pPr>
       <w:r>
-        <w:t xml:space="preserve">Vendredi </w:t>
-      </w:r>
-    </w:p>
-    <w:p>
-      <w:r>
-        <w:t>_______________________________________________________</w:t>
-      </w:r>
-    </w:p>
-    <w:p>
-      <w:r>
-        <w:t>_______________________________________________________</w:t>
-      </w:r>
-    </w:p>
-    <w:p>
-      <w:r>
-        <w:t>_______________________________________________________</w:t>
-      </w:r>
-    </w:p>
-    <w:p>
-      <w:r>
-        <w:t>_______________________________________________________</w:t>
+        <w:t>5 lectures de la semaine</w:t>
+      </w:r>
+    </w:p>
+    <w:p/>
+    <w:p>
+      <w:r>
+        <w:t>_______________________________________________________________________________________</w:t>
+      </w:r>
+    </w:p>
+    <w:p>
+      <w:r>
+        <w:t>_______________________________________________________________________________________</w:t>
+      </w:r>
+    </w:p>
+    <w:p>
+      <w:r>
+        <w:t>_______________________________________________________________________________________</w:t>
+      </w:r>
+    </w:p>
+    <w:p>
+      <w:r>
+        <w:t>_______________________________________________________________________________________</w:t>
+      </w:r>
+    </w:p>
+    <w:p>
+      <w:r>
+        <w:t>_______________________________________________________________________________________</w:t>
       </w:r>
     </w:p>
     <w:p>
       <w:pPr>
         <w:pStyle w:val="Titre2"/>
       </w:pPr>
-      <w:r>
-        <w:t>Samedi &amp; Dimanche</w:t>
-      </w:r>
-    </w:p>
-    <w:p>
-      <w:r>
-        <w:t>_______________________________________________________</w:t>
-      </w:r>
-    </w:p>
-    <w:p>
-      <w:r>
-        <w:t>_______________________________________________________</w:t>
-      </w:r>
-    </w:p>
-    <w:p>
-      <w:r>
-        <w:t>_______________________________________________________</w:t>
-      </w:r>
     </w:p>
     <w:p>
       <w:pPr>
         <w:pStyle w:val="Titre2"/>
       </w:pPr>
       <w:r>
-        <w:br w:type="column"/>
-      </w:r>
-      <w:bookmarkStart w:id="0" w:name="_GoBack"/>
-      <w:bookmarkEnd w:id="0"/>
-      <w:r>
-        <w:lastRenderedPageBreak/>
-        <w:t>5 objectifs de la semaine</w:t>
-      </w:r>
-    </w:p>
-    <w:p>
-      <w:r>
-        <w:t>_______________________________________________________</w:t>
-      </w:r>
-    </w:p>
-    <w:p>
-      <w:r>
-        <w:t>_______________________________________________________</w:t>
-      </w:r>
-    </w:p>
-    <w:p>
-      <w:r>
-        <w:t>_______________________________________________________</w:t>
-      </w:r>
-    </w:p>
-    <w:p>
-      <w:r>
-        <w:t>_______________________________________________________</w:t>
-      </w:r>
-    </w:p>
-    <w:p>
-      <w:r>
-        <w:t>_______________________________________________________</w:t>
+        <w:t>5 bonnes choses de la semaine</w:t>
+      </w:r>
+    </w:p>
+    <w:p/>
+    <w:p>
+      <w:r>
+        <w:t>_______________________________________________________________________________________</w:t>
+      </w:r>
+    </w:p>
+    <w:p>
+      <w:r>
+        <w:t>_______________________________________________________________________________________</w:t>
+      </w:r>
+    </w:p>
+    <w:p>
+      <w:r>
+        <w:t>_______________________________________________________________________________________</w:t>
+      </w:r>
+    </w:p>
+    <w:p>
+      <w:r>
+        <w:t>_______________________________________________________________________________________</w:t>
+      </w:r>
+    </w:p>
+    <w:p>
+      <w:r>
+        <w:t>_______________________________________________________________________________________</w:t>
       </w:r>
     </w:p>
     <w:p>
       <w:pPr>
         <w:pStyle w:val="Titre2"/>
       </w:pPr>
-      <w:r>
-        <w:t>5 idées de la semaine</w:t>
-      </w:r>
-    </w:p>
-    <w:p>
-      <w:r>
-        <w:t>_______________________________________________________</w:t>
-      </w:r>
-    </w:p>
-    <w:p>
-      <w:r>
-        <w:t>_______________________________________________________</w:t>
-      </w:r>
-    </w:p>
-    <w:p>
-      <w:r>
-        <w:t>_______________________________________________________</w:t>
-      </w:r>
-    </w:p>
-    <w:p>
-      <w:r>
-        <w:t>_______________________________________________________</w:t>
-      </w:r>
-    </w:p>
-    <w:p>
-      <w:r>
-        <w:t>_______________________________________________________</w:t>
-      </w:r>
     </w:p>
     <w:p>
       <w:pPr>
         <w:pStyle w:val="Titre2"/>
       </w:pPr>
       <w:r>
-        <w:t>5 lectures de la semaine</w:t>
-      </w:r>
-    </w:p>
-    <w:p>
-      <w:r>
-        <w:t>_______________________________________________________</w:t>
-      </w:r>
-    </w:p>
-    <w:p>
-      <w:r>
-        <w:t>_______________________________________________________</w:t>
-      </w:r>
-    </w:p>
-    <w:p>
-      <w:r>
-        <w:t>_______________________________________________________</w:t>
-      </w:r>
-    </w:p>
-    <w:p>
-      <w:r>
-        <w:t>_______________________________________________________</w:t>
-      </w:r>
-    </w:p>
-    <w:p>
-      <w:r>
-        <w:t>_______________________________________________________</w:t>
+        <w:t xml:space="preserve">5 </w:t>
+      </w:r>
+      <w:r>
+        <w:t>leç</w:t>
+      </w:r>
+      <w:r>
+        <w:t>ons de la semaine</w:t>
+      </w:r>
+    </w:p>
+    <w:p/>
+    <w:p>
+      <w:r>
+        <w:t>_______________________________________________________________________________________</w:t>
+      </w:r>
+    </w:p>
+    <w:p>
+      <w:r>
+        <w:t>_______________________________________________________________________________________</w:t>
+      </w:r>
+    </w:p>
+    <w:p>
+      <w:r>
+        <w:t>_______________________________________________________________________________________</w:t>
+      </w:r>
+    </w:p>
+    <w:p>
+      <w:r>
+        <w:t>_______________________________________________________________________________________</w:t>
+      </w:r>
+    </w:p>
+    <w:p>
+      <w:r>
+        <w:t>_______________________________________________________________________________________</w:t>
+      </w:r>
+    </w:p>
+    <w:p>
+      <w:r>
+        <w:br w:type="page"/>
       </w:r>
     </w:p>
     <w:p>
@@ -280,32 +222,37 @@
         <w:pStyle w:val="Titre2"/>
       </w:pPr>
       <w:r>
-        <w:t>5 bonnes choses de la semaine</w:t>
-      </w:r>
-    </w:p>
-    <w:p>
-      <w:r>
-        <w:t>_______________________________________________________</w:t>
-      </w:r>
-    </w:p>
-    <w:p>
-      <w:r>
-        <w:t>_______________________________________________________</w:t>
-      </w:r>
-    </w:p>
-    <w:p>
-      <w:r>
-        <w:t>_______________________________________________________</w:t>
-      </w:r>
-    </w:p>
-    <w:p>
-      <w:r>
-        <w:t>_______________________________________________________</w:t>
-      </w:r>
-    </w:p>
-    <w:p>
-      <w:r>
-        <w:t>_______________________________________________________</w:t>
+        <w:lastRenderedPageBreak/>
+        <w:t xml:space="preserve">Lundi </w:t>
+      </w:r>
+    </w:p>
+    <w:p>
+      <w:bookmarkStart w:id="0" w:name="_GoBack"/>
+      <w:bookmarkEnd w:id="0"/>
+    </w:p>
+    <w:p>
+      <w:r>
+        <w:t>_______________________________________________________________________________________</w:t>
+      </w:r>
+    </w:p>
+    <w:p>
+      <w:r>
+        <w:t>_______________________________________________________________________________________</w:t>
+      </w:r>
+    </w:p>
+    <w:p>
+      <w:r>
+        <w:t>_______________________________________________________________________________________</w:t>
+      </w:r>
+    </w:p>
+    <w:p>
+      <w:r>
+        <w:t>_______________________________________________________________________________________</w:t>
+      </w:r>
+    </w:p>
+    <w:p>
+      <w:r>
+        <w:t>_______________________________________________________________________________________</w:t>
       </w:r>
     </w:p>
     <w:p>
@@ -313,44 +260,176 @@
         <w:pStyle w:val="Titre2"/>
       </w:pPr>
       <w:r>
-        <w:t xml:space="preserve">5 </w:t>
-      </w:r>
-      <w:r>
-        <w:t>leç</w:t>
-      </w:r>
-      <w:r>
-        <w:t>ons de la semaine</w:t>
-      </w:r>
-    </w:p>
-    <w:p>
-      <w:r>
-        <w:t>_______________________________________________________</w:t>
-      </w:r>
-    </w:p>
-    <w:p>
-      <w:r>
-        <w:t>_______________________________________________________</w:t>
-      </w:r>
-    </w:p>
-    <w:p>
-      <w:r>
-        <w:t>_______________________________________________________</w:t>
-      </w:r>
-    </w:p>
-    <w:p>
-      <w:r>
-        <w:t>_______________________________________________________</w:t>
-      </w:r>
-    </w:p>
-    <w:p>
-      <w:r>
-        <w:t>_______________________________________________________</w:t>
-      </w:r>
-    </w:p>
+        <w:t>Mardi</w:t>
+      </w:r>
+    </w:p>
+    <w:p/>
+    <w:p>
+      <w:r>
+        <w:t>_______________________________________________________________________________________</w:t>
+      </w:r>
+    </w:p>
+    <w:p>
+      <w:r>
+        <w:t>_______________________________________________________________________________________</w:t>
+      </w:r>
+    </w:p>
+    <w:p>
+      <w:r>
+        <w:t>_______________________________________________________________________________________</w:t>
+      </w:r>
+    </w:p>
+    <w:p>
+      <w:r>
+        <w:t>_______________________________________________________________________________________</w:t>
+      </w:r>
+    </w:p>
+    <w:p>
+      <w:r>
+        <w:t>_______________________________________________________________________________________</w:t>
+      </w:r>
+    </w:p>
+    <w:p>
+      <w:pPr>
+        <w:pStyle w:val="Titre2"/>
+      </w:pPr>
+      <w:r>
+        <w:t>Mercredi</w:t>
+      </w:r>
+    </w:p>
+    <w:p/>
+    <w:p>
+      <w:r>
+        <w:t>_______________________________________________________________________________________</w:t>
+      </w:r>
+    </w:p>
+    <w:p>
+      <w:r>
+        <w:t>_______________________________________________________________________________________</w:t>
+      </w:r>
+    </w:p>
+    <w:p>
+      <w:r>
+        <w:t>_______________________________________________________________________________________</w:t>
+      </w:r>
+    </w:p>
+    <w:p>
+      <w:r>
+        <w:t>_______________________________________________________________________________________</w:t>
+      </w:r>
+    </w:p>
+    <w:p>
+      <w:r>
+        <w:t>_______________________________________________________________________________________</w:t>
+      </w:r>
+    </w:p>
+    <w:p>
+      <w:pPr>
+        <w:pStyle w:val="Titre2"/>
+      </w:pPr>
+      <w:r>
+        <w:t>Jeudi</w:t>
+      </w:r>
+    </w:p>
+    <w:p/>
+    <w:p>
+      <w:r>
+        <w:t>_______________________________________________________________________________________</w:t>
+      </w:r>
+    </w:p>
+    <w:p>
+      <w:r>
+        <w:t>_______________________________________________________________________________________</w:t>
+      </w:r>
+    </w:p>
+    <w:p>
+      <w:r>
+        <w:t>_______________________________________________________________________________________</w:t>
+      </w:r>
+    </w:p>
+    <w:p>
+      <w:r>
+        <w:t>_______________________________________________________________________________________</w:t>
+      </w:r>
+    </w:p>
+    <w:p>
+      <w:r>
+        <w:t>_______________________________________________________________________________________</w:t>
+      </w:r>
+    </w:p>
+    <w:p>
+      <w:pPr>
+        <w:pStyle w:val="Titre2"/>
+      </w:pPr>
+      <w:r>
+        <w:t xml:space="preserve">Vendredi </w:t>
+      </w:r>
+    </w:p>
+    <w:p/>
+    <w:p>
+      <w:r>
+        <w:t>_______________________________________________________________________________________</w:t>
+      </w:r>
+    </w:p>
+    <w:p>
+      <w:r>
+        <w:t>_______________________________________________________________________________________</w:t>
+      </w:r>
+    </w:p>
+    <w:p>
+      <w:r>
+        <w:t>_______________________________________________________________________________________</w:t>
+      </w:r>
+    </w:p>
+    <w:p>
+      <w:r>
+        <w:t>_______________________________________________________________________________________</w:t>
+      </w:r>
+    </w:p>
+    <w:p>
+      <w:r>
+        <w:t>_______________________________________________________________________________________</w:t>
+      </w:r>
+    </w:p>
+    <w:p>
+      <w:pPr>
+        <w:pStyle w:val="Titre2"/>
+      </w:pPr>
+      <w:r>
+        <w:t>Samedi &amp; Dimanche</w:t>
+      </w:r>
+    </w:p>
+    <w:p/>
+    <w:p>
+      <w:r>
+        <w:t>_______________________________________________________________________________________</w:t>
+      </w:r>
+    </w:p>
+    <w:p>
+      <w:r>
+        <w:t>_______________________________________________________________________________________</w:t>
+      </w:r>
+    </w:p>
+    <w:p>
+      <w:r>
+        <w:t>_______________________________________________________________________________________</w:t>
+      </w:r>
+    </w:p>
+    <w:p>
+      <w:r>
+        <w:t>_______________________________________________________________________________________</w:t>
+      </w:r>
+    </w:p>
+    <w:p>
+      <w:r>
+        <w:t>_______________________________________________________________________________________</w:t>
+      </w:r>
+    </w:p>
+    <w:p/>
     <w:sectPr>
-      <w:pgSz w:w="16838" w:h="11906" w:orient="landscape"/>
+      <w:pgSz w:w="11906" w:h="16838"/>
       <w:pgMar w:top="720" w:right="720" w:bottom="720" w:left="720" w:header="0" w:footer="510" w:gutter="0"/>
-      <w:cols w:num="2" w:sep="1" w:space="709"/>
+      <w:cols w:sep="1" w:space="709"/>
       <w:titlePg/>
       <w:docGrid w:linePitch="360"/>
     </w:sectPr>
@@ -2377,7 +2456,7 @@
 </file>
 
 <file path=customXml/itemProps1.xml><?xml version="1.0" encoding="utf-8"?>
-<ds:datastoreItem xmlns:ds="http://schemas.openxmlformats.org/officeDocument/2006/customXml" ds:itemID="{246D9490-33E2-EF45-A224-0CCF3DD9A768}">
+<ds:datastoreItem xmlns:ds="http://schemas.openxmlformats.org/officeDocument/2006/customXml" ds:itemID="{E371008F-2BE3-C342-B26D-DE1F36D6740D}">
   <ds:schemaRefs>
     <ds:schemaRef ds:uri="http://schemas.openxmlformats.org/officeDocument/2006/bibliography"/>
   </ds:schemaRefs>

</xml_diff>